<commit_message>
PDFized Sprint 4 Review
</commit_message>
<xml_diff>
--- a/docs/deliverable3/Getana_Deliverable_3_SprintReview_4.docx
+++ b/docs/deliverable3/Getana_Deliverable_3_SprintReview_4.docx
@@ -155,48 +155,16 @@
           <w:bCs/>
           <w:lang w:val="en-US"/>
         </w:rPr>
-        <w:t>Features implemented:</w:t>
-      </w:r>
-      <w:r>
-        <w:rPr>
-          <w:rFonts w:ascii="Times New Roman" w:hAnsi="Times New Roman" w:cs="Times New Roman"/>
-          <w:b/>
-          <w:bCs/>
-          <w:lang w:val="en-US"/>
-        </w:rPr>
-        <w:tab/>
-      </w:r>
-    </w:p>
-    <w:p>
-      <w:pPr>
-        <w:ind w:left="709"/>
-        <w:rPr>
-          <w:rFonts w:ascii="Times New Roman" w:hAnsi="Times New Roman" w:cs="Times New Roman"/>
-          <w:lang w:val="en-US"/>
-        </w:rPr>
-      </w:pPr>
+        <w:t xml:space="preserve">Features implemented: </w:t>
+      </w:r>
       <w:bookmarkStart w:id="0" w:name="_GoBack"/>
-      <w:r>
-        <w:rPr>
-          <w:rFonts w:ascii="Times New Roman" w:hAnsi="Times New Roman" w:cs="Times New Roman"/>
-          <w:lang w:val="en-US"/>
-        </w:rPr>
-        <w:tab/>
-      </w:r>
-      <w:r>
-        <w:rPr>
-          <w:rFonts w:ascii="Times New Roman" w:hAnsi="Times New Roman" w:cs="Times New Roman"/>
-          <w:lang w:val="en-US"/>
-        </w:rPr>
-        <w:tab/>
-      </w:r>
-      <w:r>
-        <w:rPr>
-          <w:rFonts w:ascii="Times New Roman" w:hAnsi="Times New Roman" w:cs="Times New Roman"/>
-          <w:lang w:val="en-US"/>
-        </w:rPr>
-        <w:tab/>
-        <w:t xml:space="preserve">    A quickfind feature was added to the </w:t>
+      <w:bookmarkEnd w:id="0"/>
+      <w:r>
+        <w:rPr>
+          <w:rFonts w:ascii="Times New Roman" w:hAnsi="Times New Roman" w:cs="Times New Roman"/>
+          <w:lang w:val="en-US"/>
+        </w:rPr>
+        <w:t xml:space="preserve">A quickfind feature was added to the </w:t>
       </w:r>
       <w:r>
         <w:rPr>
@@ -217,15 +185,7 @@
           <w:rFonts w:ascii="Times New Roman" w:hAnsi="Times New Roman" w:cs="Times New Roman"/>
           <w:lang w:val="en-US"/>
         </w:rPr>
-        <w:t xml:space="preserve"> </w:t>
-      </w:r>
-      <w:bookmarkEnd w:id="0"/>
-      <w:r>
-        <w:rPr>
-          <w:rFonts w:ascii="Times New Roman" w:hAnsi="Times New Roman" w:cs="Times New Roman"/>
-          <w:lang w:val="en-US"/>
-        </w:rPr>
-        <w:t xml:space="preserve">The application was implemented to determine location of buildings matching TTU database. A privacy policy notice has been added which pops up the first time you open the screen. Also, the delete schedule button has a verification window now.    </w:t>
+        <w:t xml:space="preserve"> The application was implemented to determine location of buildings matching TTU database. A privacy policy notice has been added which pops up the first time you open the screen. Also, the delete schedule button has a verification window now.    </w:t>
       </w:r>
     </w:p>
     <w:p>
@@ -318,21 +278,12 @@
         </w:rPr>
         <w:t xml:space="preserve">What problems occurred: </w:t>
       </w:r>
-      <w:proofErr w:type="spellStart"/>
-      <w:r>
-        <w:rPr>
-          <w:rFonts w:ascii="Times New Roman" w:hAnsi="Times New Roman" w:cs="Times New Roman"/>
-          <w:lang w:val="en-US"/>
-        </w:rPr>
-        <w:t>Gitkraken</w:t>
-      </w:r>
-      <w:proofErr w:type="spellEnd"/>
-      <w:r>
-        <w:rPr>
-          <w:rFonts w:ascii="Times New Roman" w:hAnsi="Times New Roman" w:cs="Times New Roman"/>
-          <w:lang w:val="en-US"/>
-        </w:rPr>
-        <w:t xml:space="preserve"> was giving problems to multiple group members with the software being stuck on opening repo loading scree</w:t>
+      <w:r>
+        <w:rPr>
+          <w:rFonts w:ascii="Times New Roman" w:hAnsi="Times New Roman" w:cs="Times New Roman"/>
+          <w:lang w:val="en-US"/>
+        </w:rPr>
+        <w:t>Gitkraken was giving problems to multiple group members with the software being stuck on opening repo loading scree</w:t>
       </w:r>
       <w:r>
         <w:rPr>
@@ -472,15 +423,7 @@
           <w:color w:val="auto"/>
           <w:lang w:val="en-US" w:bidi="ar-SA"/>
         </w:rPr>
-        <w:t>Software Architecture and Design Pattern Document</w:t>
-      </w:r>
-      <w:r>
-        <w:rPr>
-          <w:rFonts w:ascii="Times New Roman" w:hAnsi="Times New Roman" w:cs="Times New Roman"/>
-          <w:color w:val="auto"/>
-          <w:lang w:val="en-US" w:bidi="ar-SA"/>
-        </w:rPr>
-        <w:t xml:space="preserve"> and Test Plan document will be created. Also, a usability study will be performed.</w:t>
+        <w:t>Software Architecture and Design Pattern Document and Test Plan document will be created. Also, a usability study will be performed.</w:t>
       </w:r>
       <w:r>
         <w:rPr>
@@ -538,25 +481,7 @@
           <w:bCs/>
           <w:lang w:val="en-US"/>
         </w:rPr>
-        <w:t xml:space="preserve">The members communicated well, the product owner had stated his intentions for the improvement of the application </w:t>
-      </w:r>
-      <w:proofErr w:type="gramStart"/>
-      <w:r>
-        <w:rPr>
-          <w:rFonts w:ascii="Times New Roman" w:hAnsi="Times New Roman" w:cs="Times New Roman"/>
-          <w:bCs/>
-          <w:lang w:val="en-US"/>
-        </w:rPr>
-        <w:t>early</w:t>
-      </w:r>
-      <w:proofErr w:type="gramEnd"/>
-      <w:r>
-        <w:rPr>
-          <w:rFonts w:ascii="Times New Roman" w:hAnsi="Times New Roman" w:cs="Times New Roman"/>
-          <w:bCs/>
-          <w:lang w:val="en-US"/>
-        </w:rPr>
-        <w:t xml:space="preserve"> so it got us working on features as soon as we could.</w:t>
+        <w:t>The members communicated well, the product owner had stated his intentions for the improvement of the application early so it got us working on features as soon as we could.</w:t>
       </w:r>
     </w:p>
     <w:p>

</xml_diff>